<commit_message>
Update Dokumen 28 Agustus 2021
sudah masuk beberapa diagram perancangan hihiy
</commit_message>
<xml_diff>
--- a/LAPORAN AKHIR/LaporanAkhir_AjiDevita_v5_2209_UPDATE (AutoRecovered).docx
+++ b/LAPORAN AKHIR/LaporanAkhir_AjiDevita_v5_2209_UPDATE (AutoRecovered).docx
@@ -799,7 +799,7 @@
           </mc:Choice>
           <mc:Fallback>
             <w:pict>
-              <v:rect w14:anchorId="2AA94F7A" id="Rectangle 238" o:spid="_x0000_s1026" style="position:absolute;margin-left:144.95pt;margin-top:9.95pt;width:85pt;height:113.35pt;z-index:251661312;visibility:visible;mso-wrap-style:square;mso-width-percent:0;mso-height-percent:0;mso-wrap-distance-left:9pt;mso-wrap-distance-top:0;mso-wrap-distance-right:9pt;mso-wrap-distance-bottom:0;mso-position-horizontal:absolute;mso-position-horizontal-relative:page;mso-position-vertical:absolute;mso-position-vertical-relative:text;mso-width-percent:0;mso-height-percent:0;mso-width-relative:margin;mso-height-relative:margin;v-text-anchor:middle" o:gfxdata="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" filled="f" strokecolor="black [3213]" strokeweight="1pt">
+              <v:rect w14:anchorId="371915F8" id="Rectangle 238" o:spid="_x0000_s1026" style="position:absolute;margin-left:144.95pt;margin-top:9.95pt;width:85pt;height:113.35pt;z-index:251661312;visibility:visible;mso-wrap-style:square;mso-width-percent:0;mso-height-percent:0;mso-wrap-distance-left:9pt;mso-wrap-distance-top:0;mso-wrap-distance-right:9pt;mso-wrap-distance-bottom:0;mso-position-horizontal:absolute;mso-position-horizontal-relative:page;mso-position-vertical:absolute;mso-position-vertical-relative:text;mso-width-percent:0;mso-height-percent:0;mso-width-relative:margin;mso-height-relative:margin;v-text-anchor:middle" o:gfxdata="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" filled="f" strokecolor="black [3213]" strokeweight="1pt">
                 <v:stroke dashstyle="dash"/>
                 <w10:wrap anchorx="page"/>
               </v:rect>
@@ -1135,7 +1135,7 @@
           </mc:Choice>
           <mc:Fallback>
             <w:pict>
-              <v:rect w14:anchorId="062DDC4D" id="Rectangle 249" o:spid="_x0000_s1026" style="position:absolute;margin-left:388.6pt;margin-top:10.1pt;width:85pt;height:113.35pt;z-index:251662336;visibility:visible;mso-wrap-style:square;mso-width-percent:0;mso-height-percent:0;mso-wrap-distance-left:9pt;mso-wrap-distance-top:0;mso-wrap-distance-right:9pt;mso-wrap-distance-bottom:0;mso-position-horizontal:absolute;mso-position-horizontal-relative:page;mso-position-vertical:absolute;mso-position-vertical-relative:text;mso-width-percent:0;mso-height-percent:0;mso-width-relative:margin;mso-height-relative:margin;v-text-anchor:middle" o:gfxdata="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" filled="f" strokecolor="black [3213]" strokeweight="1pt">
+              <v:rect w14:anchorId="57EB28D4" id="Rectangle 249" o:spid="_x0000_s1026" style="position:absolute;margin-left:388.6pt;margin-top:10.1pt;width:85pt;height:113.35pt;z-index:251662336;visibility:visible;mso-wrap-style:square;mso-width-percent:0;mso-height-percent:0;mso-wrap-distance-left:9pt;mso-wrap-distance-top:0;mso-wrap-distance-right:9pt;mso-wrap-distance-bottom:0;mso-position-horizontal:absolute;mso-position-horizontal-relative:page;mso-position-vertical:absolute;mso-position-vertical-relative:text;mso-width-percent:0;mso-height-percent:0;mso-width-relative:margin;mso-height-relative:margin;v-text-anchor:middle" o:gfxdata="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" filled="f" strokecolor="black [3213]" strokeweight="1pt">
                 <v:stroke dashstyle="dash"/>
                 <w10:wrap anchorx="page"/>
               </v:rect>
@@ -10115,11 +10115,11 @@
         <w:t xml:space="preserve">fungsi </w:t>
       </w:r>
       <w:r>
-        <w:t xml:space="preserve">edukasi, promosi dan informasi terkait seni menjadi </w:t>
+        <w:t xml:space="preserve">edukasi, promosi dan informasi terkait seni menjadi terjangkau lebih luas karena berdasarkan penelitian terdahulu menyatakan bahwa meningkatnya jumlah </w:t>
       </w:r>
       <w:r>
         <w:lastRenderedPageBreak/>
-        <w:t>terjangkau lebih luas karena berdasarkan penelitian terdahulu menyatakan bahwa meningkatnya jumlah kunjungan situs web yang terkait edukasi seni menjadi suatu sumber daya dan pen</w:t>
+        <w:t>kunjungan situs web yang terkait edukasi seni menjadi suatu sumber daya dan pen</w:t>
       </w:r>
       <w:r>
         <w:t>y</w:t>
@@ -10460,7 +10460,6 @@
         <w:rPr>
           <w:highlight w:val="yellow"/>
         </w:rPr>
-        <w:lastRenderedPageBreak/>
         <w:t>Proses jual beli dilakukan oleh pihak ketiga seperti W</w:t>
       </w:r>
       <w:r>
@@ -10505,6 +10504,7 @@
         <w:rPr>
           <w:highlight w:val="yellow"/>
         </w:rPr>
+        <w:lastRenderedPageBreak/>
         <w:t>M</w:t>
       </w:r>
       <w:r>
@@ -10833,7 +10833,6 @@
       <w:bookmarkStart w:id="51" w:name="_Toc25252695"/>
       <w:bookmarkStart w:id="52" w:name="_Toc83183015"/>
       <w:r>
-        <w:lastRenderedPageBreak/>
         <w:t>Metode Pengumpulan Data</w:t>
       </w:r>
       <w:bookmarkEnd w:id="51"/>
@@ -10881,6 +10880,7 @@
         <w:ind w:left="1080" w:firstLine="360"/>
       </w:pPr>
       <w:r>
+        <w:lastRenderedPageBreak/>
         <w:t xml:space="preserve">Pada kerja praktik ini, observasi dilakukan dengan mengamati proses bisnis yang berlangsung dalam </w:t>
       </w:r>
       <w:commentRangeStart w:id="53"/>
@@ -11103,7 +11103,6 @@
         <w:rPr>
           <w:noProof/>
         </w:rPr>
-        <w:lastRenderedPageBreak/>
         <w:t xml:space="preserve">         </w:t>
       </w:r>
       <w:r>
@@ -11194,6 +11193,7 @@
         <w:ind w:left="1440"/>
       </w:pPr>
       <w:r>
+        <w:lastRenderedPageBreak/>
         <w:t xml:space="preserve">Menyusun </w:t>
       </w:r>
       <w:r>
@@ -11285,7 +11285,6 @@
         <w:ind w:left="1440"/>
       </w:pPr>
       <w:r>
-        <w:lastRenderedPageBreak/>
         <w:t xml:space="preserve">Sprint Review Meeting </w:t>
       </w:r>
     </w:p>
@@ -11327,6 +11326,7 @@
         <w:ind w:left="1440" w:firstLine="360"/>
       </w:pPr>
       <w:r>
+        <w:lastRenderedPageBreak/>
         <w:t xml:space="preserve">Sprint Retrospective adalah agenda terakhir dalam setiap sprint yang berlangsung, pada agenda ini biasa dilakukan dengan tim scrum untuk mengevaluasi apa saja hal baik dan buruk yang berjalan dalam sprint terkait dengan individu, proses bekerja, ataupun definition of done yang telah ditentukan. </w:t>
       </w:r>
     </w:p>
@@ -11593,7 +11593,6 @@
               <w:rPr>
                 <w:color w:val="000000" w:themeColor="text1"/>
               </w:rPr>
-              <w:lastRenderedPageBreak/>
               <w:t xml:space="preserve">BAB IV </w:t>
             </w:r>
           </w:p>
@@ -11814,6 +11813,7 @@
               <w:rPr>
                 <w:color w:val="000000" w:themeColor="text1"/>
               </w:rPr>
+              <w:lastRenderedPageBreak/>
               <w:t>DAFTAR PUSTAKA</w:t>
             </w:r>
           </w:p>
@@ -12424,11 +12424,11 @@
         <w:t>database</w:t>
       </w:r>
       <w:r>
-        <w:t xml:space="preserve"> adalah untuk menentukan data-data yang dibutuhkan dalam sistem, sehingga informasi yang dihasilkan dapat </w:t>
+        <w:t xml:space="preserve"> adalah untuk menentukan data-data yang dibutuhkan dalam sistem, sehingga informasi yang dihasilkan dapat terpenuhi </w:t>
       </w:r>
       <w:r>
         <w:lastRenderedPageBreak/>
-        <w:t xml:space="preserve">terpenuhi dengan baik. </w:t>
+        <w:t xml:space="preserve">dengan baik. </w:t>
       </w:r>
       <w:r>
         <w:rPr>
@@ -13531,11 +13531,7 @@
         <w:t>web</w:t>
       </w:r>
       <w:r>
-        <w:t xml:space="preserve">. Hal </w:t>
-      </w:r>
-      <w:r>
-        <w:lastRenderedPageBreak/>
-        <w:t xml:space="preserve">Ini semacam dikooptasi yang berarti “pemanggilan </w:t>
+        <w:t xml:space="preserve">. Hal Ini semacam dikooptasi yang berarti “pemanggilan </w:t>
       </w:r>
       <w:r>
         <w:rPr>
@@ -13545,7 +13541,11 @@
         <w:t>web</w:t>
       </w:r>
       <w:r>
-        <w:t xml:space="preserve"> service”. Tapi secara tradisional, Pengertian </w:t>
+        <w:t xml:space="preserve"> service”. Tapi secara </w:t>
+      </w:r>
+      <w:r>
+        <w:lastRenderedPageBreak/>
+        <w:t xml:space="preserve">tradisional, Pengertian </w:t>
       </w:r>
       <w:r>
         <w:rPr>
@@ -13913,11 +13913,7 @@
         <w:t>UML</w:t>
       </w:r>
       <w:r>
-        <w:t xml:space="preserve"> merupakan sekumpulan bentuk khusus untuk menggambarkan berbagai diagram piranti lunak. Setiap bentuk memiliki </w:t>
-      </w:r>
-      <w:r>
-        <w:lastRenderedPageBreak/>
-        <w:t xml:space="preserve">makna tertentu, dan </w:t>
+        <w:t xml:space="preserve"> merupakan sekumpulan bentuk khusus untuk menggambarkan berbagai diagram piranti lunak. Setiap bentuk memiliki makna tertentu, dan </w:t>
       </w:r>
       <w:r>
         <w:rPr>
@@ -13937,7 +13933,11 @@
         <w:t>UML</w:t>
       </w:r>
       <w:r>
-        <w:t xml:space="preserve"> terutama diturunkan dari 3 notasi yang telah ada sebelumnya: Grady Booch OOD (</w:t>
+        <w:t xml:space="preserve"> terutama diturunkan dari 3 notasi </w:t>
+      </w:r>
+      <w:r>
+        <w:lastRenderedPageBreak/>
+        <w:t>yang telah ada sebelumnya: Grady Booch OOD (</w:t>
       </w:r>
       <w:r>
         <w:rPr>
@@ -14893,14 +14893,14 @@
         <w:t xml:space="preserve">yang lebih mendetail </w:t>
       </w:r>
       <w:r>
-        <w:t xml:space="preserve">terkait konsep sistem, seperti masalah dan kebutuhan yang perlu diselesaikan, </w:t>
+        <w:t>terkait konsep sistem, seperti masalah dan kebutuhan yang perlu diselesaikan, kegiatan operasional</w:t>
+      </w:r>
+      <w:r>
+        <w:t xml:space="preserve"> yang </w:t>
       </w:r>
       <w:r>
         <w:lastRenderedPageBreak/>
-        <w:t>kegiatan operasional</w:t>
-      </w:r>
-      <w:r>
-        <w:t xml:space="preserve"> yang berlangsung secara umum, </w:t>
+        <w:t xml:space="preserve">berlangsung secara umum, </w:t>
       </w:r>
       <w:r>
         <w:t>siapa saja aktor yang akan berperan, bagaimana setiap aktor berperan dalam prosesnya,</w:t>
@@ -16531,6 +16531,13 @@
               </w:rPr>
               <w:t xml:space="preserve">Melakukan rancangan sistem </w:t>
             </w:r>
+            <w:r>
+              <w:rPr>
+                <w:sz w:val="20"/>
+                <w:szCs w:val="20"/>
+              </w:rPr>
+              <w:t>website IDNFT.</w:t>
+            </w:r>
           </w:p>
         </w:tc>
         <w:tc>
@@ -16912,7 +16919,21 @@
                 <w:sz w:val="20"/>
                 <w:szCs w:val="20"/>
               </w:rPr>
-              <w:t>Membuat halaman kelola discord channel</w:t>
+              <w:t>Membuat halaman kelola</w:t>
+            </w:r>
+            <w:r>
+              <w:rPr>
+                <w:sz w:val="20"/>
+                <w:szCs w:val="20"/>
+              </w:rPr>
+              <w:t xml:space="preserve"> link discord</w:t>
+            </w:r>
+            <w:r>
+              <w:rPr>
+                <w:sz w:val="20"/>
+                <w:szCs w:val="20"/>
+              </w:rPr>
+              <w:t xml:space="preserve"> channel</w:t>
             </w:r>
           </w:p>
         </w:tc>
@@ -17842,6 +17863,7 @@
               <w:ind w:left="0"/>
             </w:pPr>
             <w:r>
+              <w:lastRenderedPageBreak/>
               <w:t xml:space="preserve">Sprint ke - </w:t>
             </w:r>
           </w:p>
@@ -17909,7 +17931,6 @@
               <w:jc w:val="left"/>
             </w:pPr>
             <w:r>
-              <w:lastRenderedPageBreak/>
               <w:t>Hasil analisa awal terhadap proses bisnis untuk kebutuhan sistem telah terselesaikan</w:t>
             </w:r>
           </w:p>
@@ -18134,7 +18155,6 @@
               <w:jc w:val="center"/>
             </w:pPr>
             <w:r>
-              <w:lastRenderedPageBreak/>
               <w:t>2</w:t>
             </w:r>
           </w:p>
@@ -18252,6 +18272,7 @@
               <w:jc w:val="left"/>
             </w:pPr>
             <w:r>
+              <w:lastRenderedPageBreak/>
               <w:t xml:space="preserve">Admin dapat melakukan pengelolaan landing page Derra NFT. </w:t>
             </w:r>
           </w:p>
@@ -18311,6 +18332,7 @@
               <w:jc w:val="center"/>
             </w:pPr>
             <w:r>
+              <w:lastRenderedPageBreak/>
               <w:t>3</w:t>
             </w:r>
           </w:p>
@@ -18361,7 +18383,6 @@
               <w:jc w:val="left"/>
             </w:pPr>
             <w:r>
-              <w:lastRenderedPageBreak/>
               <w:t xml:space="preserve">Telah dibuatnya </w:t>
             </w:r>
             <w:r>
@@ -18689,6 +18710,7 @@
         </w:numPr>
       </w:pPr>
       <w:r>
+        <w:lastRenderedPageBreak/>
         <w:t xml:space="preserve">Day 4 </w:t>
       </w:r>
     </w:p>
@@ -18797,7 +18819,6 @@
         </w:numPr>
       </w:pPr>
       <w:r>
-        <w:lastRenderedPageBreak/>
         <w:t xml:space="preserve">Day 13 </w:t>
       </w:r>
     </w:p>
@@ -19108,6 +19129,7 @@
         </w:numPr>
       </w:pPr>
       <w:r>
+        <w:lastRenderedPageBreak/>
         <w:t xml:space="preserve">Day 7 </w:t>
       </w:r>
     </w:p>
@@ -19225,7 +19247,6 @@
         </w:numPr>
       </w:pPr>
       <w:r>
-        <w:lastRenderedPageBreak/>
         <w:t xml:space="preserve">Product Showcase </w:t>
       </w:r>
     </w:p>
@@ -19534,6 +19555,7 @@
         <w:contextualSpacing/>
       </w:pPr>
       <w:r>
+        <w:lastRenderedPageBreak/>
         <w:t xml:space="preserve">Day 10 </w:t>
       </w:r>
     </w:p>
@@ -19660,7 +19682,6 @@
           <w:b/>
           <w:bCs/>
         </w:rPr>
-        <w:lastRenderedPageBreak/>
         <w:t>Sprint Retrospective</w:t>
       </w:r>
     </w:p>
@@ -20049,6 +20070,7 @@
               <w:jc w:val="center"/>
             </w:pPr>
             <w:r>
+              <w:lastRenderedPageBreak/>
               <w:t>5</w:t>
             </w:r>
           </w:p>
@@ -20272,7 +20294,6 @@
               <w:jc w:val="center"/>
             </w:pPr>
             <w:r>
-              <w:lastRenderedPageBreak/>
               <w:t>11</w:t>
             </w:r>
           </w:p>
@@ -21182,15 +21203,21 @@
         <w:rPr>
           <w:noProof/>
         </w:rPr>
+        <w:t>[14]</w:t>
+      </w:r>
+      <w:r>
+        <w:rPr>
+          <w:noProof/>
+        </w:rPr>
+        <w:tab/>
+        <w:t xml:space="preserve">S. Media, “Pengenalan Apa Itu Framework dan Jenisnya untuk Web </w:t>
+      </w:r>
+      <w:r>
+        <w:rPr>
+          <w:noProof/>
+        </w:rPr>
         <w:lastRenderedPageBreak/>
-        <w:t>[14]</w:t>
-      </w:r>
-      <w:r>
-        <w:rPr>
-          <w:noProof/>
-        </w:rPr>
-        <w:tab/>
-        <w:t>S. Media, “Pengenalan Apa Itu Framework dan Jenisnya untuk Web Development,” 2020. .</w:t>
+        <w:t>Development,” 2020. .</w:t>
       </w:r>
     </w:p>
     <w:p>

</xml_diff>